<commit_message>
gauges and state finished, animation and projects next
</commit_message>
<xml_diff>
--- a/src/assets/documents/cesarcastillo_resume.docx
+++ b/src/assets/documents/cesarcastillo_resume.docx
@@ -346,24 +346,24 @@
       <w:r>
         <w:rPr>
           <w:rFonts w:ascii="Open Sans" w:cs="Open Sans" w:hAnsi="Open Sans" w:eastAsia="Open Sans"/>
-          <w:sz w:val="24"/>
-          <w:szCs w:val="24"/>
+          <w:sz w:val="25"/>
+          <w:szCs w:val="25"/>
           <w:lang w:val="en-US"/>
         </w:rPr>
         <mc:AlternateContent>
           <mc:Choice Requires="wps">
             <w:drawing>
-              <wp:anchor distT="152400" distB="152400" distL="152400" distR="152400" simplePos="0" relativeHeight="251661312" behindDoc="0" locked="0" layoutInCell="1" allowOverlap="1">
+              <wp:anchor distT="63500" distB="63500" distL="63500" distR="63500" simplePos="0" relativeHeight="251661312" behindDoc="0" locked="0" layoutInCell="1" allowOverlap="1">
                 <wp:simplePos x="0" y="0"/>
                 <wp:positionH relativeFrom="margin">
-                  <wp:posOffset>6349</wp:posOffset>
+                  <wp:posOffset>1587</wp:posOffset>
                 </wp:positionH>
                 <wp:positionV relativeFrom="line">
                   <wp:posOffset>225000</wp:posOffset>
                 </wp:positionV>
                 <wp:extent cx="4566867" cy="0"/>
                 <wp:effectExtent l="0" t="0" r="0" b="0"/>
-                <wp:wrapTopAndBottom distT="152400" distB="152400"/>
+                <wp:wrapTopAndBottom distT="63500" distB="63500"/>
                 <wp:docPr id="1073741826" name="officeArt object" descr="officeArt object"/>
                 <wp:cNvGraphicFramePr/>
                 <a:graphic xmlns:a="http://schemas.openxmlformats.org/drawingml/2006/main">
@@ -379,7 +379,7 @@
                           <a:avLst/>
                         </a:prstGeom>
                         <a:noFill/>
-                        <a:ln w="12700" cap="flat">
+                        <a:ln w="3175" cap="flat">
                           <a:solidFill>
                             <a:srgbClr val="000000"/>
                           </a:solidFill>
@@ -397,9 +397,9 @@
           </mc:Choice>
           <mc:Fallback>
             <w:pict>
-              <v:line id="_x0000_s1027" style="visibility:visible;position:absolute;margin-left:0.5pt;margin-top:17.7pt;width:359.6pt;height:0.0pt;z-index:251661312;mso-position-horizontal:absolute;mso-position-horizontal-relative:margin;mso-position-vertical:absolute;mso-position-vertical-relative:line;mso-wrap-distance-left:12.0pt;mso-wrap-distance-top:12.0pt;mso-wrap-distance-right:12.0pt;mso-wrap-distance-bottom:12.0pt;">
+              <v:line id="_x0000_s1027" style="visibility:visible;position:absolute;margin-left:0.1pt;margin-top:17.7pt;width:359.6pt;height:0.0pt;z-index:251661312;mso-position-horizontal:absolute;mso-position-horizontal-relative:margin;mso-position-vertical:absolute;mso-position-vertical-relative:line;mso-wrap-distance-left:5.0pt;mso-wrap-distance-top:5.0pt;mso-wrap-distance-right:5.0pt;mso-wrap-distance-bottom:5.0pt;">
                 <v:fill on="f"/>
-                <v:stroke filltype="solid" color="#000000" opacity="100.0%" weight="1.0pt" dashstyle="solid" endcap="flat" miterlimit="400.0%" joinstyle="miter" linestyle="single" startarrow="none" startarrowwidth="medium" startarrowlength="medium" endarrow="none" endarrowwidth="medium" endarrowlength="medium"/>
+                <v:stroke filltype="solid" color="#000000" opacity="100.0%" weight="0.2pt" dashstyle="solid" endcap="flat" miterlimit="400.0%" joinstyle="miter" linestyle="single" startarrow="none" startarrowwidth="medium" startarrowlength="medium" endarrow="none" endarrowwidth="medium" endarrowlength="medium"/>
                 <w10:wrap type="topAndBottom" side="bothSides" anchorx="margin"/>
               </v:line>
             </w:pict>
@@ -650,7 +650,7 @@
           <w:numId w:val="2"/>
         </w:numPr>
         <w:bidi w:val="0"/>
-        <w:spacing w:after="40" w:line="192" w:lineRule="auto"/>
+        <w:spacing w:after="0" w:line="240" w:lineRule="auto"/>
         <w:ind w:right="0"/>
         <w:jc w:val="left"/>
         <w:rPr>
@@ -669,7 +669,27 @@
           <w:rtl w:val="0"/>
           <w:lang w:val="en-US"/>
         </w:rPr>
-        <w:t xml:space="preserve">Reproduced entire websites &amp; landing pages with pixel-perfect implementation from design mockups using modern front-end frameworks like React.js &amp; Next.js using Node, </w:t>
+        <w:t>Reproduced entire websites &amp; landing pages with pixel-perfect</w:t>
+      </w:r>
+      <w:r>
+        <w:rPr>
+          <w:rFonts w:ascii="Open Sans" w:hAnsi="Open Sans"/>
+          <w:sz w:val="24"/>
+          <w:szCs w:val="24"/>
+          <w:rtl w:val="0"/>
+          <w:lang w:val="en-US"/>
+        </w:rPr>
+        <w:t xml:space="preserve"> </w:t>
+      </w:r>
+      <w:r>
+        <w:rPr>
+          <w:rFonts w:ascii="Open Sans" w:hAnsi="Open Sans"/>
+          <w:sz w:val="24"/>
+          <w:szCs w:val="24"/>
+          <w:rtl w:val="0"/>
+          <w:lang w:val="en-US"/>
+        </w:rPr>
+        <w:t xml:space="preserve"> implementation from design mockups using modern front-end frameworks like React.js &amp; Next.js using Node, </w:t>
       </w:r>
       <w:r>
         <w:rPr>
@@ -689,7 +709,7 @@
           <w:rtl w:val="0"/>
           <w:lang w:val="en-US"/>
         </w:rPr>
-        <w:t xml:space="preserve">  </w:t>
+        <w:t xml:space="preserve">        </w:t>
       </w:r>
       <w:r>
         <w:rPr>
@@ -710,7 +730,7 @@
           <w:numId w:val="2"/>
         </w:numPr>
         <w:bidi w:val="0"/>
-        <w:spacing w:after="40" w:line="192" w:lineRule="auto"/>
+        <w:spacing w:after="0" w:line="240" w:lineRule="auto"/>
         <w:ind w:right="0"/>
         <w:jc w:val="left"/>
         <w:rPr>
@@ -760,7 +780,7 @@
           <w:numId w:val="2"/>
         </w:numPr>
         <w:bidi w:val="0"/>
-        <w:spacing w:after="40" w:line="192" w:lineRule="auto"/>
+        <w:spacing w:after="0" w:line="240" w:lineRule="auto"/>
         <w:ind w:right="0"/>
         <w:jc w:val="left"/>
         <w:rPr>
@@ -809,7 +829,7 @@
           <w:rtl w:val="0"/>
           <w:lang w:val="en-US"/>
         </w:rPr>
-        <w:t xml:space="preserve">  </w:t>
+        <w:t xml:space="preserve">       </w:t>
       </w:r>
       <w:r>
         <w:rPr>
@@ -839,27 +859,47 @@
           <w:rtl w:val="0"/>
           <w:lang w:val="en-US"/>
         </w:rPr>
-        <w:t xml:space="preserve">InDesign, &amp; Sketch to bridge the </w:t>
-      </w:r>
-      <w:r>
-        <w:rPr>
-          <w:rFonts w:ascii="Open Sans" w:hAnsi="Open Sans"/>
-          <w:sz w:val="24"/>
-          <w:szCs w:val="24"/>
-          <w:rtl w:val="0"/>
-          <w:lang w:val="en-US"/>
-        </w:rPr>
-        <w:t xml:space="preserve">  </w:t>
-      </w:r>
-      <w:r>
-        <w:rPr>
-          <w:rFonts w:ascii="Open Sans" w:hAnsi="Open Sans"/>
-          <w:sz w:val="24"/>
-          <w:szCs w:val="24"/>
-          <w:rtl w:val="0"/>
-          <w:lang w:val="en-US"/>
-        </w:rPr>
-        <w:t>gap between design and technical implementation</w:t>
+        <w:t>InDesign, &amp; Sketch to bridge the</w:t>
+      </w:r>
+      <w:r>
+        <w:rPr>
+          <w:rFonts w:ascii="Open Sans" w:hAnsi="Open Sans"/>
+          <w:sz w:val="24"/>
+          <w:szCs w:val="24"/>
+          <w:rtl w:val="0"/>
+          <w:lang w:val="en-US"/>
+        </w:rPr>
+        <w:t xml:space="preserve"> </w:t>
+      </w:r>
+      <w:r>
+        <w:rPr>
+          <w:rFonts w:ascii="Open Sans" w:hAnsi="Open Sans"/>
+          <w:sz w:val="24"/>
+          <w:szCs w:val="24"/>
+          <w:rtl w:val="0"/>
+          <w:lang w:val="en-US"/>
+        </w:rPr>
+        <w:t xml:space="preserve">gap </w:t>
+      </w:r>
+      <w:r>
+        <w:rPr>
+          <w:rFonts w:ascii="Open Sans" w:hAnsi="Open Sans"/>
+          <w:sz w:val="24"/>
+          <w:szCs w:val="24"/>
+          <w:rtl w:val="0"/>
+          <w:lang w:val="en-US"/>
+        </w:rPr>
+        <w:t xml:space="preserve"> </w:t>
+      </w:r>
+      <w:r>
+        <w:rPr>
+          <w:rFonts w:ascii="Open Sans" w:hAnsi="Open Sans"/>
+          <w:sz w:val="24"/>
+          <w:szCs w:val="24"/>
+          <w:rtl w:val="0"/>
+          <w:lang w:val="en-US"/>
+        </w:rPr>
+        <w:t>between design and technical implementation</w:t>
       </w:r>
     </w:p>
     <w:p>
@@ -870,7 +910,7 @@
           <w:numId w:val="2"/>
         </w:numPr>
         <w:bidi w:val="0"/>
-        <w:spacing w:after="40" w:line="192" w:lineRule="auto"/>
+        <w:spacing w:after="0" w:line="240" w:lineRule="auto"/>
         <w:ind w:right="0"/>
         <w:jc w:val="left"/>
         <w:rPr>
@@ -900,7 +940,7 @@
           <w:numId w:val="2"/>
         </w:numPr>
         <w:bidi w:val="0"/>
-        <w:spacing w:after="40" w:line="192" w:lineRule="auto"/>
+        <w:spacing w:after="0" w:line="240" w:lineRule="auto"/>
         <w:ind w:right="0"/>
         <w:jc w:val="left"/>
         <w:rPr>
@@ -950,7 +990,7 @@
           <w:numId w:val="2"/>
         </w:numPr>
         <w:bidi w:val="0"/>
-        <w:spacing w:after="40" w:line="192" w:lineRule="auto"/>
+        <w:spacing w:after="0" w:line="240" w:lineRule="auto"/>
         <w:ind w:right="0"/>
         <w:jc w:val="left"/>
         <w:rPr>
@@ -989,17 +1029,17 @@
           <w:rtl w:val="0"/>
           <w:lang w:val="en-US"/>
         </w:rPr>
-        <w:t xml:space="preserve">AWS, BrowserStack, Salesforce </w:t>
-      </w:r>
-      <w:r>
-        <w:rPr>
-          <w:rFonts w:ascii="Open Sans" w:hAnsi="Open Sans"/>
-          <w:sz w:val="24"/>
-          <w:szCs w:val="24"/>
-          <w:rtl w:val="0"/>
-          <w:lang w:val="en-US"/>
-        </w:rPr>
-        <w:t xml:space="preserve">    </w:t>
+        <w:t>AWS, BrowserStack, Salesforce</w:t>
+      </w:r>
+      <w:r>
+        <w:rPr>
+          <w:rFonts w:ascii="Open Sans" w:hAnsi="Open Sans"/>
+          <w:sz w:val="24"/>
+          <w:szCs w:val="24"/>
+          <w:rtl w:val="0"/>
+          <w:lang w:val="en-US"/>
+        </w:rPr>
+        <w:t xml:space="preserve"> </w:t>
       </w:r>
       <w:r>
         <w:rPr>
@@ -1020,7 +1060,7 @@
           <w:numId w:val="2"/>
         </w:numPr>
         <w:bidi w:val="0"/>
-        <w:spacing w:after="40" w:line="192" w:lineRule="auto"/>
+        <w:spacing w:after="100" w:line="240" w:lineRule="auto"/>
         <w:ind w:right="0"/>
         <w:jc w:val="left"/>
         <w:rPr>
@@ -1041,22 +1081,6 @@
         </w:rPr>
         <w:t>Skills: React, Next, Node, Webpack, Javascript, jQuery, Bootstrap, and CSS3/SCSS</w:t>
       </w:r>
-    </w:p>
-    <w:p>
-      <w:pPr>
-        <w:pStyle w:val="Body A"/>
-        <w:bidi w:val="0"/>
-        <w:spacing w:after="40" w:line="192" w:lineRule="auto"/>
-        <w:ind w:left="0" w:right="0" w:firstLine="0"/>
-        <w:jc w:val="left"/>
-        <w:rPr>
-          <w:rFonts w:ascii="Open Sans" w:cs="Open Sans" w:hAnsi="Open Sans" w:eastAsia="Open Sans"/>
-          <w:sz w:val="24"/>
-          <w:szCs w:val="24"/>
-          <w:rtl w:val="0"/>
-          <w:lang w:val="en-US"/>
-        </w:rPr>
-      </w:pPr>
     </w:p>
     <w:p>
       <w:pPr>
@@ -1117,83 +1141,7 @@
           <w:rtl w:val="0"/>
           <w:lang w:val="en-US"/>
         </w:rPr>
-        <w:t xml:space="preserve"> Giant Creative Agency,</w:t>
-      </w:r>
-    </w:p>
-    <w:p>
-      <w:pPr>
-        <w:pStyle w:val="Body A"/>
-        <w:spacing w:after="0" w:line="240" w:lineRule="auto"/>
-        <w:rPr>
-          <w:rFonts w:ascii="Open Sans" w:cs="Open Sans" w:hAnsi="Open Sans" w:eastAsia="Open Sans"/>
-          <w:b w:val="1"/>
-          <w:bCs w:val="1"/>
-          <w:sz w:val="24"/>
-          <w:szCs w:val="24"/>
-          <w:lang w:val="en-US"/>
-        </w:rPr>
-      </w:pPr>
-      <w:r>
-        <w:rPr>
-          <w:rFonts w:ascii="Open Sans" w:hAnsi="Open Sans"/>
-          <w:b w:val="0"/>
-          <w:bCs w:val="0"/>
-          <w:sz w:val="26"/>
-          <w:szCs w:val="26"/>
-          <w:rtl w:val="0"/>
-          <w:lang w:val="it-IT"/>
-        </w:rPr>
-        <w:t>San Francisco,</w:t>
-      </w:r>
-      <w:r>
-        <w:rPr>
-          <w:rFonts w:ascii="Open Sans" w:hAnsi="Open Sans"/>
-          <w:b w:val="0"/>
-          <w:bCs w:val="0"/>
-          <w:sz w:val="26"/>
-          <w:szCs w:val="26"/>
-          <w:rtl w:val="0"/>
-          <w:lang w:val="en-US"/>
-        </w:rPr>
-        <w:t xml:space="preserve"> CA </w:t>
-      </w:r>
-      <w:r>
-        <w:rPr>
-          <w:rFonts w:ascii="Open Sans" w:hAnsi="Open Sans"/>
-          <w:b w:val="0"/>
-          <w:bCs w:val="0"/>
-          <w:sz w:val="26"/>
-          <w:szCs w:val="26"/>
-          <w:rtl w:val="0"/>
-          <w:lang w:val="en-US"/>
-        </w:rPr>
-        <w:t xml:space="preserve"> 05/2018 - 10/2018</w:t>
-      </w:r>
-    </w:p>
-    <w:p>
-      <w:pPr>
-        <w:pStyle w:val="Body A"/>
-        <w:numPr>
-          <w:ilvl w:val="0"/>
-          <w:numId w:val="4"/>
-        </w:numPr>
-        <w:spacing w:after="40" w:line="192" w:lineRule="auto"/>
-        <w:rPr>
-          <w:rFonts w:ascii="Open Sans" w:hAnsi="Open Sans"/>
-          <w:sz w:val="24"/>
-          <w:szCs w:val="24"/>
-          <w:lang w:val="en-US"/>
-        </w:rPr>
-      </w:pPr>
-      <w:r>
-        <w:rPr>
-          <w:rFonts w:ascii="Open Sans" w:hAnsi="Open Sans"/>
-          <w:sz w:val="24"/>
-          <w:szCs w:val="24"/>
-          <w:rtl w:val="0"/>
-          <w:lang w:val="en-US"/>
-        </w:rPr>
-        <w:t>Initiated creating email fragments to progres</w:t>
+        <w:t xml:space="preserve"> Giant Creative </w:t>
       </w:r>
       <w:r>
         <mc:AlternateContent>
@@ -1202,12 +1150,12 @@
               <wp:anchor distT="152400" distB="152400" distL="152400" distR="152400" simplePos="0" relativeHeight="251660288" behindDoc="0" locked="0" layoutInCell="1" allowOverlap="1">
                 <wp:simplePos x="0" y="0"/>
                 <wp:positionH relativeFrom="page">
-                  <wp:posOffset>4990481</wp:posOffset>
+                  <wp:posOffset>5194014</wp:posOffset>
                 </wp:positionH>
                 <wp:positionV relativeFrom="page">
                   <wp:posOffset>1043909</wp:posOffset>
                 </wp:positionV>
-                <wp:extent cx="2781919" cy="11757691"/>
+                <wp:extent cx="2578386" cy="11757691"/>
                 <wp:effectExtent l="0" t="0" r="0" b="0"/>
                 <wp:wrapThrough wrapText="bothSides" distL="152400" distR="152400">
                   <wp:wrapPolygon edited="1">
@@ -1227,7 +1175,7 @@
                       <wps:spPr>
                         <a:xfrm>
                           <a:off x="0" y="0"/>
-                          <a:ext cx="2781919" cy="11757691"/>
+                          <a:ext cx="2578386" cy="11757691"/>
                         </a:xfrm>
                         <a:prstGeom prst="rect">
                           <a:avLst/>
@@ -1741,7 +1689,7 @@
                           <w:p>
                             <w:pPr>
                               <w:pStyle w:val="Body A"/>
-                              <w:spacing w:after="0" w:line="240" w:lineRule="auto"/>
+                              <w:spacing w:after="100" w:line="240" w:lineRule="auto"/>
                               <w:jc w:val="center"/>
                               <w:outlineLvl w:val="2"/>
                               <w:rPr>
@@ -1793,7 +1741,7 @@
                                 <w:rtl w:val="0"/>
                                 <w:lang w:val="en-US"/>
                               </w:rPr>
-                              <w:t xml:space="preserve">                               </w:t>
+                              <w:t xml:space="preserve">                           </w:t>
                             </w:r>
                             <w:r>
                               <w:rPr>
@@ -1833,7 +1781,7 @@
                                 <w:rtl w:val="0"/>
                                 <w:lang w:val="en-US"/>
                               </w:rPr>
-                              <w:t xml:space="preserve">                                  </w:t>
+                              <w:t xml:space="preserve">                              </w:t>
                             </w:r>
                             <w:r>
                               <w:rPr>
@@ -1873,7 +1821,7 @@
                                 <w:rtl w:val="0"/>
                                 <w:lang w:val="en-US"/>
                               </w:rPr>
-                              <w:t xml:space="preserve">                          </w:t>
+                              <w:t xml:space="preserve">                     </w:t>
                             </w:r>
                             <w:r>
                               <w:rPr>
@@ -1913,7 +1861,7 @@
                                 <w:rtl w:val="0"/>
                                 <w:lang w:val="en-US"/>
                               </w:rPr>
-                              <w:t xml:space="preserve">                               </w:t>
+                              <w:t xml:space="preserve">                           </w:t>
                             </w:r>
                             <w:r>
                               <w:rPr>
@@ -1971,7 +1919,7 @@
                                 <w:rtl w:val="0"/>
                                 <w:lang w:val="en-US"/>
                               </w:rPr>
-                              <w:t xml:space="preserve">                             </w:t>
+                              <w:t xml:space="preserve">                        </w:t>
                             </w:r>
                             <w:r>
                               <w:rPr>
@@ -2029,7 +1977,7 @@
                                 <w:rtl w:val="0"/>
                                 <w:lang w:val="en-US"/>
                               </w:rPr>
-                              <w:t xml:space="preserve">                              </w:t>
+                              <w:t xml:space="preserve">                          </w:t>
                             </w:r>
                             <w:r>
                               <w:rPr>
@@ -2069,7 +2017,7 @@
                                 <w:rtl w:val="0"/>
                                 <w:lang w:val="en-US"/>
                               </w:rPr>
-                              <w:t xml:space="preserve">                      </w:t>
+                              <w:t xml:space="preserve">                  </w:t>
                             </w:r>
                             <w:r>
                               <w:rPr>
@@ -2109,7 +2057,7 @@
                                 <w:rtl w:val="0"/>
                                 <w:lang w:val="en-US"/>
                               </w:rPr>
-                              <w:t xml:space="preserve">                                  </w:t>
+                              <w:t xml:space="preserve">                              </w:t>
                             </w:r>
                             <w:r>
                               <w:rPr>
@@ -2249,42 +2197,6 @@
                                 <w:sz w:val="24"/>
                                 <w:szCs w:val="24"/>
                                 <w:rtl w:val="0"/>
-                                <w:lang w:val="en-US"/>
-                              </w:rPr>
-                              <w:t xml:space="preserve"> </w:t>
-                            </w:r>
-                            <w:r>
-                              <w:rPr>
-                                <w:rFonts w:ascii="Open Sans" w:hAnsi="Open Sans"/>
-                                <w:b w:val="1"/>
-                                <w:bCs w:val="1"/>
-                                <w:sz w:val="24"/>
-                                <w:szCs w:val="24"/>
-                                <w:rtl w:val="0"/>
-                                <w:lang w:val="es-ES_tradnl"/>
-                              </w:rPr>
-                              <w:t>Grad</w:t>
-                            </w:r>
-                            <w:r>
-                              <w:rPr>
-                                <w:rFonts w:ascii="Open Sans" w:hAnsi="Open Sans"/>
-                                <w:b w:val="1"/>
-                                <w:bCs w:val="1"/>
-                                <w:sz w:val="24"/>
-                                <w:szCs w:val="24"/>
-                                <w:rtl w:val="0"/>
-                                <w:lang w:val="en-US"/>
-                              </w:rPr>
-                              <w:t>.</w:t>
-                            </w:r>
-                            <w:r>
-                              <w:rPr>
-                                <w:rFonts w:ascii="Open Sans" w:hAnsi="Open Sans"/>
-                                <w:b w:val="1"/>
-                                <w:bCs w:val="1"/>
-                                <w:sz w:val="24"/>
-                                <w:szCs w:val="24"/>
-                                <w:rtl w:val="0"/>
                                 <w:lang w:val="fr-FR"/>
                               </w:rPr>
                               <w:t xml:space="preserve"> Dec 2015</w:t>
@@ -2320,7 +2232,7 @@
                           <w:p>
                             <w:pPr>
                               <w:pStyle w:val="Body A"/>
-                              <w:spacing w:after="0" w:line="330" w:lineRule="auto"/>
+                              <w:spacing w:after="0" w:line="192" w:lineRule="auto"/>
                               <w:outlineLvl w:val="2"/>
                               <w:rPr>
                                 <w:rFonts w:ascii="Open Sans" w:cs="Open Sans" w:hAnsi="Open Sans" w:eastAsia="Open Sans"/>
@@ -2337,7 +2249,27 @@
                                 <w:rtl w:val="0"/>
                                 <w:lang w:val="en-US"/>
                               </w:rPr>
-                              <w:t>Full Stack Development Bootcam</w:t>
+                              <w:t xml:space="preserve">Full Stack Development </w:t>
+                            </w:r>
+                            <w:r>
+                              <w:rPr>
+                                <w:rFonts w:ascii="Open Sans" w:hAnsi="Open Sans"/>
+                                <w:sz w:val="24"/>
+                                <w:szCs w:val="24"/>
+                                <w:rtl w:val="0"/>
+                                <w:lang w:val="en-US"/>
+                              </w:rPr>
+                              <w:t xml:space="preserve">      </w:t>
+                            </w:r>
+                            <w:r>
+                              <w:rPr>
+                                <w:rFonts w:ascii="Open Sans" w:hAnsi="Open Sans"/>
+                                <w:sz w:val="24"/>
+                                <w:szCs w:val="24"/>
+                                <w:rtl w:val="0"/>
+                                <w:lang w:val="en-US"/>
+                              </w:rPr>
+                              <w:t>Bootcam</w:t>
                             </w:r>
                             <w:r>
                               <w:rPr>
@@ -2353,7 +2285,7 @@
                           <w:p>
                             <w:pPr>
                               <w:pStyle w:val="Body A"/>
-                              <w:spacing w:after="0" w:line="330" w:lineRule="auto"/>
+                              <w:spacing w:before="100" w:after="0" w:line="240" w:lineRule="auto"/>
                               <w:outlineLvl w:val="2"/>
                             </w:pPr>
                             <w:r>
@@ -2376,7 +2308,31 @@
                                 <w:rtl w:val="0"/>
                                 <w:lang w:val="en-US"/>
                               </w:rPr>
-                              <w:t xml:space="preserve"> Grad. Oct 2017</w:t>
+                              <w:t xml:space="preserve"> </w:t>
+                            </w:r>
+                            <w:r>
+                              <w:rPr>
+                                <w:rFonts w:ascii="Open Sans" w:hAnsi="Open Sans"/>
+                                <w:b w:val="1"/>
+                                <w:bCs w:val="1"/>
+                                <w:sz w:val="24"/>
+                                <w:szCs w:val="24"/>
+                                <w:rtl w:val="0"/>
+                                <w:lang w:val="en-US"/>
+                              </w:rPr>
+                              <w:t xml:space="preserve">Grad. </w:t>
+                            </w:r>
+                            <w:r>
+                              <w:rPr>
+                                <w:rFonts w:ascii="Open Sans" w:hAnsi="Open Sans"/>
+                                <w:b w:val="1"/>
+                                <w:bCs w:val="1"/>
+                                <w:sz w:val="24"/>
+                                <w:szCs w:val="24"/>
+                                <w:rtl w:val="0"/>
+                                <w:lang w:val="en-US"/>
+                              </w:rPr>
+                              <w:t>Oct 2017</w:t>
                             </w:r>
                           </w:p>
                         </w:txbxContent>
@@ -2392,7 +2348,7 @@
           </mc:Choice>
           <mc:Fallback>
             <w:pict>
-              <v:shape id="_x0000_s1028" type="#_x0000_t202" style="visibility:visible;position:absolute;margin-left:393.0pt;margin-top:82.2pt;width:219.0pt;height:925.8pt;z-index:251660288;mso-position-horizontal:absolute;mso-position-horizontal-relative:page;mso-position-vertical:absolute;mso-position-vertical-relative:page;mso-wrap-distance-left:12.0pt;mso-wrap-distance-top:12.0pt;mso-wrap-distance-right:12.0pt;mso-wrap-distance-bottom:12.0pt;">
+              <v:shape id="_x0000_s1028" type="#_x0000_t202" style="visibility:visible;position:absolute;margin-left:409.0pt;margin-top:82.2pt;width:203.0pt;height:925.8pt;z-index:251660288;mso-position-horizontal:absolute;mso-position-horizontal-relative:page;mso-position-vertical:absolute;mso-position-vertical-relative:page;mso-wrap-distance-left:12.0pt;mso-wrap-distance-top:12.0pt;mso-wrap-distance-right:12.0pt;mso-wrap-distance-bottom:12.0pt;">
                 <v:fill color="#A7A7A7" opacity="100.0%" type="solid"/>
                 <v:stroke on="f" weight="1.0pt" dashstyle="solid" endcap="flat" miterlimit="400.0%" joinstyle="miter" linestyle="single" startarrow="none" startarrowwidth="medium" startarrowlength="medium" endarrow="none" endarrowwidth="medium" endarrowlength="medium"/>
                 <v:shadow on="t" color="#000000" opacity="0.35" offset="0.0pt,1.8pt"/>
@@ -2890,7 +2846,7 @@
                     <w:p>
                       <w:pPr>
                         <w:pStyle w:val="Body A"/>
-                        <w:spacing w:after="0" w:line="240" w:lineRule="auto"/>
+                        <w:spacing w:after="100" w:line="240" w:lineRule="auto"/>
                         <w:jc w:val="center"/>
                         <w:outlineLvl w:val="2"/>
                         <w:rPr>
@@ -2942,7 +2898,7 @@
                           <w:rtl w:val="0"/>
                           <w:lang w:val="en-US"/>
                         </w:rPr>
-                        <w:t xml:space="preserve">                               </w:t>
+                        <w:t xml:space="preserve">                           </w:t>
                       </w:r>
                       <w:r>
                         <w:rPr>
@@ -2982,7 +2938,7 @@
                           <w:rtl w:val="0"/>
                           <w:lang w:val="en-US"/>
                         </w:rPr>
-                        <w:t xml:space="preserve">                                  </w:t>
+                        <w:t xml:space="preserve">                              </w:t>
                       </w:r>
                       <w:r>
                         <w:rPr>
@@ -3022,7 +2978,7 @@
                           <w:rtl w:val="0"/>
                           <w:lang w:val="en-US"/>
                         </w:rPr>
-                        <w:t xml:space="preserve">                          </w:t>
+                        <w:t xml:space="preserve">                     </w:t>
                       </w:r>
                       <w:r>
                         <w:rPr>
@@ -3062,7 +3018,7 @@
                           <w:rtl w:val="0"/>
                           <w:lang w:val="en-US"/>
                         </w:rPr>
-                        <w:t xml:space="preserve">                               </w:t>
+                        <w:t xml:space="preserve">                           </w:t>
                       </w:r>
                       <w:r>
                         <w:rPr>
@@ -3120,7 +3076,7 @@
                           <w:rtl w:val="0"/>
                           <w:lang w:val="en-US"/>
                         </w:rPr>
-                        <w:t xml:space="preserve">                             </w:t>
+                        <w:t xml:space="preserve">                        </w:t>
                       </w:r>
                       <w:r>
                         <w:rPr>
@@ -3178,7 +3134,7 @@
                           <w:rtl w:val="0"/>
                           <w:lang w:val="en-US"/>
                         </w:rPr>
-                        <w:t xml:space="preserve">                              </w:t>
+                        <w:t xml:space="preserve">                          </w:t>
                       </w:r>
                       <w:r>
                         <w:rPr>
@@ -3218,7 +3174,7 @@
                           <w:rtl w:val="0"/>
                           <w:lang w:val="en-US"/>
                         </w:rPr>
-                        <w:t xml:space="preserve">                      </w:t>
+                        <w:t xml:space="preserve">                  </w:t>
                       </w:r>
                       <w:r>
                         <w:rPr>
@@ -3258,7 +3214,7 @@
                           <w:rtl w:val="0"/>
                           <w:lang w:val="en-US"/>
                         </w:rPr>
-                        <w:t xml:space="preserve">                                  </w:t>
+                        <w:t xml:space="preserve">                              </w:t>
                       </w:r>
                       <w:r>
                         <w:rPr>
@@ -3398,42 +3354,6 @@
                           <w:sz w:val="24"/>
                           <w:szCs w:val="24"/>
                           <w:rtl w:val="0"/>
-                          <w:lang w:val="en-US"/>
-                        </w:rPr>
-                        <w:t xml:space="preserve"> </w:t>
-                      </w:r>
-                      <w:r>
-                        <w:rPr>
-                          <w:rFonts w:ascii="Open Sans" w:hAnsi="Open Sans"/>
-                          <w:b w:val="1"/>
-                          <w:bCs w:val="1"/>
-                          <w:sz w:val="24"/>
-                          <w:szCs w:val="24"/>
-                          <w:rtl w:val="0"/>
-                          <w:lang w:val="es-ES_tradnl"/>
-                        </w:rPr>
-                        <w:t>Grad</w:t>
-                      </w:r>
-                      <w:r>
-                        <w:rPr>
-                          <w:rFonts w:ascii="Open Sans" w:hAnsi="Open Sans"/>
-                          <w:b w:val="1"/>
-                          <w:bCs w:val="1"/>
-                          <w:sz w:val="24"/>
-                          <w:szCs w:val="24"/>
-                          <w:rtl w:val="0"/>
-                          <w:lang w:val="en-US"/>
-                        </w:rPr>
-                        <w:t>.</w:t>
-                      </w:r>
-                      <w:r>
-                        <w:rPr>
-                          <w:rFonts w:ascii="Open Sans" w:hAnsi="Open Sans"/>
-                          <w:b w:val="1"/>
-                          <w:bCs w:val="1"/>
-                          <w:sz w:val="24"/>
-                          <w:szCs w:val="24"/>
-                          <w:rtl w:val="0"/>
                           <w:lang w:val="fr-FR"/>
                         </w:rPr>
                         <w:t xml:space="preserve"> Dec 2015</w:t>
@@ -3469,7 +3389,7 @@
                     <w:p>
                       <w:pPr>
                         <w:pStyle w:val="Body A"/>
-                        <w:spacing w:after="0" w:line="330" w:lineRule="auto"/>
+                        <w:spacing w:after="0" w:line="192" w:lineRule="auto"/>
                         <w:outlineLvl w:val="2"/>
                         <w:rPr>
                           <w:rFonts w:ascii="Open Sans" w:cs="Open Sans" w:hAnsi="Open Sans" w:eastAsia="Open Sans"/>
@@ -3486,7 +3406,27 @@
                           <w:rtl w:val="0"/>
                           <w:lang w:val="en-US"/>
                         </w:rPr>
-                        <w:t>Full Stack Development Bootcam</w:t>
+                        <w:t xml:space="preserve">Full Stack Development </w:t>
+                      </w:r>
+                      <w:r>
+                        <w:rPr>
+                          <w:rFonts w:ascii="Open Sans" w:hAnsi="Open Sans"/>
+                          <w:sz w:val="24"/>
+                          <w:szCs w:val="24"/>
+                          <w:rtl w:val="0"/>
+                          <w:lang w:val="en-US"/>
+                        </w:rPr>
+                        <w:t xml:space="preserve">      </w:t>
+                      </w:r>
+                      <w:r>
+                        <w:rPr>
+                          <w:rFonts w:ascii="Open Sans" w:hAnsi="Open Sans"/>
+                          <w:sz w:val="24"/>
+                          <w:szCs w:val="24"/>
+                          <w:rtl w:val="0"/>
+                          <w:lang w:val="en-US"/>
+                        </w:rPr>
+                        <w:t>Bootcam</w:t>
                       </w:r>
                       <w:r>
                         <w:rPr>
@@ -3502,7 +3442,7 @@
                     <w:p>
                       <w:pPr>
                         <w:pStyle w:val="Body A"/>
-                        <w:spacing w:after="0" w:line="330" w:lineRule="auto"/>
+                        <w:spacing w:before="100" w:after="0" w:line="240" w:lineRule="auto"/>
                         <w:outlineLvl w:val="2"/>
                       </w:pPr>
                       <w:r>
@@ -3525,7 +3465,31 @@
                           <w:rtl w:val="0"/>
                           <w:lang w:val="en-US"/>
                         </w:rPr>
-                        <w:t xml:space="preserve"> Grad. Oct 2017</w:t>
+                        <w:t xml:space="preserve"> </w:t>
+                      </w:r>
+                      <w:r>
+                        <w:rPr>
+                          <w:rFonts w:ascii="Open Sans" w:hAnsi="Open Sans"/>
+                          <w:b w:val="1"/>
+                          <w:bCs w:val="1"/>
+                          <w:sz w:val="24"/>
+                          <w:szCs w:val="24"/>
+                          <w:rtl w:val="0"/>
+                          <w:lang w:val="en-US"/>
+                        </w:rPr>
+                        <w:t xml:space="preserve">Grad. </w:t>
+                      </w:r>
+                      <w:r>
+                        <w:rPr>
+                          <w:rFonts w:ascii="Open Sans" w:hAnsi="Open Sans"/>
+                          <w:b w:val="1"/>
+                          <w:bCs w:val="1"/>
+                          <w:sz w:val="24"/>
+                          <w:szCs w:val="24"/>
+                          <w:rtl w:val="0"/>
+                          <w:lang w:val="en-US"/>
+                        </w:rPr>
+                        <w:t>Oct 2017</w:t>
                       </w:r>
                     </w:p>
                   </w:txbxContent>
@@ -3539,52 +3503,64 @@
       <w:r>
         <w:rPr>
           <w:rFonts w:ascii="Open Sans" w:hAnsi="Open Sans"/>
-          <w:sz w:val="24"/>
-          <w:szCs w:val="24"/>
-          <w:rtl w:val="0"/>
-          <w:lang w:val="en-US"/>
-        </w:rPr>
-        <w:t>sively taking on entire email projects</w:t>
-      </w:r>
-      <w:r>
-        <w:rPr>
-          <w:rFonts w:ascii="Open Sans" w:hAnsi="Open Sans"/>
-          <w:sz w:val="24"/>
-          <w:szCs w:val="24"/>
-          <w:rtl w:val="0"/>
-          <w:lang w:val="en-US"/>
-        </w:rPr>
-        <w:t xml:space="preserve"> </w:t>
-      </w:r>
-      <w:r>
-        <w:rPr>
-          <w:rFonts w:ascii="Open Sans" w:hAnsi="Open Sans"/>
-          <w:sz w:val="24"/>
-          <w:szCs w:val="24"/>
-          <w:rtl w:val="0"/>
-          <w:lang w:val="en-US"/>
-        </w:rPr>
-        <w:t xml:space="preserve">developing templates with multiple </w:t>
-      </w:r>
-      <w:r>
-        <w:rPr>
-          <w:rFonts w:ascii="Open Sans" w:hAnsi="Open Sans"/>
-          <w:sz w:val="24"/>
-          <w:szCs w:val="24"/>
-          <w:rtl w:val="0"/>
-          <w:lang w:val="en-US"/>
-        </w:rPr>
-        <w:t xml:space="preserve">   </w:t>
-      </w:r>
-      <w:r>
-        <w:rPr>
-          <w:rFonts w:ascii="Open Sans" w:hAnsi="Open Sans"/>
-          <w:sz w:val="24"/>
-          <w:szCs w:val="24"/>
-          <w:rtl w:val="0"/>
-          <w:lang w:val="en-US"/>
-        </w:rPr>
-        <w:t>component fragments</w:t>
+          <w:b w:val="1"/>
+          <w:bCs w:val="1"/>
+          <w:sz w:val="26"/>
+          <w:szCs w:val="26"/>
+          <w:rtl w:val="0"/>
+          <w:lang w:val="en-US"/>
+        </w:rPr>
+        <w:t>Agency,</w:t>
+      </w:r>
+    </w:p>
+    <w:p>
+      <w:pPr>
+        <w:pStyle w:val="Body A"/>
+        <w:spacing w:after="0" w:line="240" w:lineRule="auto"/>
+        <w:rPr>
+          <w:rFonts w:ascii="Open Sans" w:cs="Open Sans" w:hAnsi="Open Sans" w:eastAsia="Open Sans"/>
+          <w:b w:val="1"/>
+          <w:bCs w:val="1"/>
+          <w:sz w:val="24"/>
+          <w:szCs w:val="24"/>
+          <w:lang w:val="en-US"/>
+        </w:rPr>
+      </w:pPr>
+      <w:r>
+        <w:rPr>
+          <w:rFonts w:ascii="Open Sans" w:hAnsi="Open Sans"/>
+          <w:b w:val="0"/>
+          <w:bCs w:val="0"/>
+          <w:sz w:val="26"/>
+          <w:szCs w:val="26"/>
+          <w:rtl w:val="0"/>
+          <w:lang w:val="it-IT"/>
+        </w:rPr>
+        <w:t>San Francisco,</w:t>
+      </w:r>
+      <w:r>
+        <w:rPr>
+          <w:rFonts w:ascii="Open Sans" w:hAnsi="Open Sans"/>
+          <w:b w:val="0"/>
+          <w:bCs w:val="0"/>
+          <w:sz w:val="26"/>
+          <w:szCs w:val="26"/>
+          <w:rtl w:val="0"/>
+          <w:lang w:val="en-US"/>
+        </w:rPr>
+        <w:t xml:space="preserve"> CA </w:t>
+      </w:r>
+      <w:r>
+        <w:rPr>
+          <w:rFonts w:ascii="Open Sans" w:hAnsi="Open Sans"/>
+          <w:b w:val="0"/>
+          <w:bCs w:val="0"/>
+          <w:sz w:val="26"/>
+          <w:szCs w:val="26"/>
+          <w:rtl w:val="0"/>
+          <w:lang w:val="en-US"/>
+        </w:rPr>
+        <w:t xml:space="preserve"> 05/2018 - 10/2018</w:t>
       </w:r>
     </w:p>
     <w:p>
@@ -3594,7 +3570,7 @@
           <w:ilvl w:val="0"/>
           <w:numId w:val="4"/>
         </w:numPr>
-        <w:spacing w:after="40" w:line="192" w:lineRule="auto"/>
+        <w:spacing w:after="0" w:line="240" w:lineRule="auto"/>
         <w:rPr>
           <w:rFonts w:ascii="Open Sans" w:hAnsi="Open Sans"/>
           <w:sz w:val="24"/>
@@ -3610,7 +3586,47 @@
           <w:rtl w:val="0"/>
           <w:lang w:val="en-US"/>
         </w:rPr>
-        <w:t>Created HTML emails using React.js that display correctly across all major desktop and mobile email clients</w:t>
+        <w:t>Initiated creating email fragments to progressively taking on entire email projects</w:t>
+      </w:r>
+      <w:r>
+        <w:rPr>
+          <w:rFonts w:ascii="Open Sans" w:hAnsi="Open Sans"/>
+          <w:sz w:val="24"/>
+          <w:szCs w:val="24"/>
+          <w:rtl w:val="0"/>
+          <w:lang w:val="en-US"/>
+        </w:rPr>
+        <w:t xml:space="preserve"> </w:t>
+      </w:r>
+      <w:r>
+        <w:rPr>
+          <w:rFonts w:ascii="Open Sans" w:hAnsi="Open Sans"/>
+          <w:sz w:val="24"/>
+          <w:szCs w:val="24"/>
+          <w:rtl w:val="0"/>
+          <w:lang w:val="en-US"/>
+        </w:rPr>
+        <w:t>developing templates with multiple</w:t>
+      </w:r>
+      <w:r>
+        <w:rPr>
+          <w:rFonts w:ascii="Open Sans" w:hAnsi="Open Sans"/>
+          <w:sz w:val="24"/>
+          <w:szCs w:val="24"/>
+          <w:rtl w:val="0"/>
+          <w:lang w:val="en-US"/>
+        </w:rPr>
+        <w:t xml:space="preserve"> </w:t>
+      </w:r>
+      <w:r>
+        <w:rPr>
+          <w:rFonts w:ascii="Open Sans" w:hAnsi="Open Sans"/>
+          <w:sz w:val="24"/>
+          <w:szCs w:val="24"/>
+          <w:rtl w:val="0"/>
+          <w:lang w:val="en-US"/>
+        </w:rPr>
+        <w:t>component fragments</w:t>
       </w:r>
     </w:p>
     <w:p>
@@ -3620,7 +3636,7 @@
           <w:ilvl w:val="0"/>
           <w:numId w:val="4"/>
         </w:numPr>
-        <w:spacing w:after="40" w:line="192" w:lineRule="auto"/>
+        <w:spacing w:after="0" w:line="240" w:lineRule="auto"/>
         <w:rPr>
           <w:rFonts w:ascii="Open Sans" w:hAnsi="Open Sans"/>
           <w:sz w:val="24"/>
@@ -3636,37 +3652,7 @@
           <w:rtl w:val="0"/>
           <w:lang w:val="en-US"/>
         </w:rPr>
-        <w:t>Developed</w:t>
-      </w:r>
-      <w:r>
-        <w:rPr>
-          <w:rFonts w:ascii="Open Sans" w:hAnsi="Open Sans"/>
-          <w:sz w:val="24"/>
-          <w:szCs w:val="24"/>
-          <w:rtl w:val="0"/>
-          <w:lang w:val="en-US"/>
-        </w:rPr>
-        <w:t xml:space="preserve"> and delivered multiple tasks &amp; projects </w:t>
-      </w:r>
-      <w:r>
-        <w:rPr>
-          <w:rFonts w:ascii="Open Sans" w:hAnsi="Open Sans"/>
-          <w:sz w:val="24"/>
-          <w:szCs w:val="24"/>
-          <w:rtl w:val="0"/>
-          <w:lang w:val="en-US"/>
-        </w:rPr>
-        <w:t xml:space="preserve">                 </w:t>
-      </w:r>
-      <w:r>
-        <w:rPr>
-          <w:rFonts w:ascii="Open Sans" w:hAnsi="Open Sans"/>
-          <w:sz w:val="24"/>
-          <w:szCs w:val="24"/>
-          <w:rtl w:val="0"/>
-          <w:lang w:val="en-US"/>
-        </w:rPr>
-        <w:t>simultaneously while meeting deadlines for different clients</w:t>
+        <w:t>Created HTML emails using React.js that display correctly across all major desktop and mobile email clients</w:t>
       </w:r>
     </w:p>
     <w:p>
@@ -3676,7 +3662,7 @@
           <w:ilvl w:val="0"/>
           <w:numId w:val="4"/>
         </w:numPr>
-        <w:spacing w:after="40" w:line="192" w:lineRule="auto"/>
+        <w:spacing w:after="0" w:line="240" w:lineRule="auto"/>
         <w:rPr>
           <w:rFonts w:ascii="Open Sans" w:hAnsi="Open Sans"/>
           <w:sz w:val="24"/>
@@ -3692,27 +3678,37 @@
           <w:rtl w:val="0"/>
           <w:lang w:val="en-US"/>
         </w:rPr>
-        <w:t xml:space="preserve">Worked with other lead developers to develop digital </w:t>
-      </w:r>
-      <w:r>
-        <w:rPr>
-          <w:rFonts w:ascii="Open Sans" w:hAnsi="Open Sans"/>
-          <w:sz w:val="24"/>
-          <w:szCs w:val="24"/>
-          <w:rtl w:val="0"/>
-          <w:lang w:val="en-US"/>
-        </w:rPr>
-        <w:t xml:space="preserve">            </w:t>
-      </w:r>
-      <w:r>
-        <w:rPr>
-          <w:rFonts w:ascii="Open Sans" w:hAnsi="Open Sans"/>
-          <w:sz w:val="24"/>
-          <w:szCs w:val="24"/>
-          <w:rtl w:val="0"/>
-          <w:lang w:val="en-US"/>
-        </w:rPr>
-        <w:t>experiences that are deployed on web, mobile, and custom apps for medical technology clients</w:t>
+        <w:t>Developed</w:t>
+      </w:r>
+      <w:r>
+        <w:rPr>
+          <w:rFonts w:ascii="Open Sans" w:hAnsi="Open Sans"/>
+          <w:sz w:val="24"/>
+          <w:szCs w:val="24"/>
+          <w:rtl w:val="0"/>
+          <w:lang w:val="en-US"/>
+        </w:rPr>
+        <w:t xml:space="preserve"> and delivered multiple tasks &amp; projects</w:t>
+      </w:r>
+      <w:r>
+        <w:rPr>
+          <w:rFonts w:ascii="Open Sans" w:hAnsi="Open Sans"/>
+          <w:sz w:val="24"/>
+          <w:szCs w:val="24"/>
+          <w:rtl w:val="0"/>
+          <w:lang w:val="en-US"/>
+        </w:rPr>
+        <w:t xml:space="preserve"> </w:t>
+      </w:r>
+      <w:r>
+        <w:rPr>
+          <w:rFonts w:ascii="Open Sans" w:hAnsi="Open Sans"/>
+          <w:sz w:val="24"/>
+          <w:szCs w:val="24"/>
+          <w:rtl w:val="0"/>
+          <w:lang w:val="en-US"/>
+        </w:rPr>
+        <w:t>simultaneously while meeting deadlines for different clients</w:t>
       </w:r>
     </w:p>
     <w:p>
@@ -3722,7 +3718,7 @@
           <w:ilvl w:val="0"/>
           <w:numId w:val="4"/>
         </w:numPr>
-        <w:spacing w:after="40" w:line="192" w:lineRule="auto"/>
+        <w:spacing w:after="0" w:line="240" w:lineRule="auto"/>
         <w:rPr>
           <w:rFonts w:ascii="Open Sans" w:hAnsi="Open Sans"/>
           <w:sz w:val="24"/>
@@ -3738,39 +3734,74 @@
           <w:rtl w:val="0"/>
           <w:lang w:val="en-US"/>
         </w:rPr>
-        <w:t xml:space="preserve">Developed with React.js, HTML5, Bootstrap, CSS, SASS, Git Workflow, and Unix commands. Working knowledge: </w:t>
-      </w:r>
-      <w:r>
-        <w:rPr>
-          <w:rFonts w:ascii="Open Sans" w:hAnsi="Open Sans"/>
-          <w:sz w:val="24"/>
-          <w:szCs w:val="24"/>
-          <w:rtl w:val="0"/>
-          <w:lang w:val="en-US"/>
-        </w:rPr>
-        <w:t xml:space="preserve">         </w:t>
-      </w:r>
-      <w:r>
-        <w:rPr>
-          <w:rFonts w:ascii="Open Sans" w:hAnsi="Open Sans"/>
-          <w:sz w:val="24"/>
-          <w:szCs w:val="24"/>
-          <w:rtl w:val="0"/>
-          <w:lang w:val="en-US"/>
-        </w:rPr>
-        <w:t>Photoshop, InDesign, Veeva System, Salesforce, and JIRA.</w:t>
+        <w:t>Worked with other lead developers to develop digital</w:t>
+      </w:r>
+      <w:r>
+        <w:rPr>
+          <w:rFonts w:ascii="Open Sans" w:hAnsi="Open Sans"/>
+          <w:sz w:val="24"/>
+          <w:szCs w:val="24"/>
+          <w:rtl w:val="0"/>
+          <w:lang w:val="en-US"/>
+        </w:rPr>
+        <w:t xml:space="preserve"> </w:t>
+      </w:r>
+      <w:r>
+        <w:rPr>
+          <w:rFonts w:ascii="Open Sans" w:hAnsi="Open Sans"/>
+          <w:sz w:val="24"/>
+          <w:szCs w:val="24"/>
+          <w:rtl w:val="0"/>
+          <w:lang w:val="en-US"/>
+        </w:rPr>
+        <w:t>experiences that are deployed on web, mobile, and custom apps for medical technology clients</w:t>
       </w:r>
     </w:p>
     <w:p>
       <w:pPr>
         <w:pStyle w:val="Body A"/>
-        <w:spacing w:after="0" w:line="168" w:lineRule="auto"/>
-        <w:jc w:val="center"/>
-        <w:rPr>
-          <w:rFonts w:ascii="Open Sans" w:cs="Open Sans" w:hAnsi="Open Sans" w:eastAsia="Open Sans"/>
+        <w:numPr>
+          <w:ilvl w:val="0"/>
+          <w:numId w:val="4"/>
+        </w:numPr>
+        <w:spacing w:after="100" w:line="240" w:lineRule="auto"/>
+        <w:rPr>
+          <w:rFonts w:ascii="Open Sans" w:hAnsi="Open Sans"/>
+          <w:sz w:val="24"/>
+          <w:szCs w:val="24"/>
           <w:lang w:val="en-US"/>
         </w:rPr>
       </w:pPr>
+      <w:r>
+        <w:rPr>
+          <w:rFonts w:ascii="Open Sans" w:hAnsi="Open Sans"/>
+          <w:sz w:val="24"/>
+          <w:szCs w:val="24"/>
+          <w:rtl w:val="0"/>
+          <w:lang w:val="en-US"/>
+        </w:rPr>
+        <w:t>Developed with React.js, HTML5, Bootstrap, CSS, SASS, Git Workflow, and Unix commands. Working knowledge:</w:t>
+      </w:r>
+      <w:r>
+        <w:rPr>
+          <w:rFonts w:ascii="Open Sans" w:hAnsi="Open Sans"/>
+          <w:sz w:val="24"/>
+          <w:szCs w:val="24"/>
+          <w:rtl w:val="0"/>
+          <w:lang w:val="en-US"/>
+        </w:rPr>
+        <w:t xml:space="preserve"> </w:t>
+      </w:r>
+      <w:r>
+        <w:rPr>
+          <w:rFonts w:ascii="Open Sans" w:hAnsi="Open Sans"/>
+          <w:sz w:val="24"/>
+          <w:szCs w:val="24"/>
+          <w:rtl w:val="0"/>
+          <w:lang w:val="en-US"/>
+        </w:rPr>
+        <w:t>Photoshop, InDesign, Veeva System, Salesforce, and JIRA.</w:t>
+      </w:r>
     </w:p>
     <w:p>
       <w:pPr>
@@ -3951,7 +3982,7 @@
           <w:ilvl w:val="0"/>
           <w:numId w:val="5"/>
         </w:numPr>
-        <w:spacing w:after="40" w:line="192" w:lineRule="auto"/>
+        <w:spacing w:after="0" w:line="240" w:lineRule="auto"/>
         <w:rPr>
           <w:rFonts w:ascii="Open Sans" w:hAnsi="Open Sans"/>
           <w:sz w:val="24"/>
@@ -3997,7 +4028,7 @@
           <w:ilvl w:val="0"/>
           <w:numId w:val="5"/>
         </w:numPr>
-        <w:spacing w:after="40" w:line="192" w:lineRule="auto"/>
+        <w:spacing w:after="0" w:line="240" w:lineRule="auto"/>
         <w:rPr>
           <w:rFonts w:ascii="Open Sans" w:hAnsi="Open Sans"/>
           <w:sz w:val="24"/>
@@ -4023,7 +4054,7 @@
           <w:ilvl w:val="0"/>
           <w:numId w:val="5"/>
         </w:numPr>
-        <w:spacing w:after="40" w:line="192" w:lineRule="auto"/>
+        <w:spacing w:after="0" w:line="240" w:lineRule="auto"/>
         <w:rPr>
           <w:rFonts w:ascii="Open Sans" w:hAnsi="Open Sans"/>
           <w:sz w:val="24"/>
@@ -4079,7 +4110,7 @@
           <w:ilvl w:val="0"/>
           <w:numId w:val="5"/>
         </w:numPr>
-        <w:spacing w:after="40" w:line="192" w:lineRule="auto"/>
+        <w:spacing w:after="0" w:line="240" w:lineRule="auto"/>
         <w:rPr>
           <w:rFonts w:ascii="Open Sans" w:hAnsi="Open Sans"/>
           <w:sz w:val="24"/>
@@ -4095,52 +4126,6 @@
           <w:rtl w:val="0"/>
           <w:lang w:val="en-US"/>
         </w:rPr>
-        <w:t>Created and implemented a social media campaign to educate on the importance of business for Marin County</w:t>
-      </w:r>
-      <w:r>
-        <w:rPr>
-          <w:rFonts w:ascii="Open Sans" w:hAnsi="Open Sans" w:hint="default"/>
-          <w:sz w:val="24"/>
-          <w:szCs w:val="24"/>
-          <w:rtl w:val="0"/>
-          <w:lang w:val="en-US"/>
-        </w:rPr>
-        <w:t>’</w:t>
-      </w:r>
-      <w:r>
-        <w:rPr>
-          <w:rFonts w:ascii="Open Sans" w:hAnsi="Open Sans"/>
-          <w:sz w:val="24"/>
-          <w:szCs w:val="24"/>
-          <w:rtl w:val="0"/>
-          <w:lang w:val="en-US"/>
-        </w:rPr>
-        <w:t>s future</w:t>
-      </w:r>
-    </w:p>
-    <w:p>
-      <w:pPr>
-        <w:pStyle w:val="Body A"/>
-        <w:numPr>
-          <w:ilvl w:val="0"/>
-          <w:numId w:val="5"/>
-        </w:numPr>
-        <w:spacing w:after="40" w:line="192" w:lineRule="auto"/>
-        <w:rPr>
-          <w:rFonts w:ascii="Open Sans" w:hAnsi="Open Sans"/>
-          <w:sz w:val="24"/>
-          <w:szCs w:val="24"/>
-          <w:lang w:val="en-US"/>
-        </w:rPr>
-      </w:pPr>
-      <w:r>
-        <w:rPr>
-          <w:rFonts w:ascii="Open Sans" w:hAnsi="Open Sans"/>
-          <w:sz w:val="24"/>
-          <w:szCs w:val="24"/>
-          <w:rtl w:val="0"/>
-          <w:lang w:val="en-US"/>
-        </w:rPr>
         <w:t xml:space="preserve">Simultaneously managing </w:t>
       </w:r>
       <w:r>
@@ -4161,14 +4146,14 @@
           <w:rtl w:val="0"/>
           <w:lang w:val="en-US"/>
         </w:rPr>
-        <w:t>Facebook, Twitter, LinkedIn, MEF Website, and Mailchimp company accounts</w:t>
+        <w:t>Facebook, Twitter, LinkedIn, MEF Website, and Mailchimp</w:t>
       </w:r>
     </w:p>
     <w:sectPr>
       <w:headerReference w:type="default" r:id="rId4"/>
       <w:footerReference w:type="default" r:id="rId5"/>
       <w:pgSz w:w="12240" w:h="20160" w:orient="portrait"/>
-      <w:pgMar w:top="0" w:right="360" w:bottom="0" w:left="360" w:header="360" w:footer="708"/>
+      <w:pgMar w:top="0" w:right="360" w:bottom="0" w:left="288" w:header="0" w:footer="708"/>
       <w:bidi w:val="0"/>
     </w:sectPr>
   </w:body>

</xml_diff>